<commit_message>
Pushing update for monday 210111
</commit_message>
<xml_diff>
--- a/Robotics Whiteboard.docx
+++ b/Robotics Whiteboard.docx
@@ -117,24 +117,36 @@
     </w:p>
     <w:p/>
     <w:p/>
-    <w:p/>
-    <w:p/>
-    <w:p/>
-    <w:p/>
-    <w:p/>
-    <w:p/>
-    <w:p/>
-    <w:p/>
-    <w:p/>
-    <w:p/>
-    <w:p/>
-    <w:p/>
-    <w:p/>
-    <w:p/>
-    <w:p/>
-    <w:p/>
-    <w:p/>
-    <w:p/>
+    <w:p>
+      <w:pPr>
+        <w:jc w:val="center"/>
+      </w:pPr>
+    </w:p>
+    <w:p/>
+    <w:p/>
+    <w:p>
+      <w:pPr>
+        <w:jc w:val="center"/>
+      </w:pPr>
+    </w:p>
+    <w:p/>
+    <w:p/>
+    <w:p/>
+    <w:p/>
+    <w:p/>
+    <w:p/>
+    <w:p/>
+    <w:p/>
+    <w:p/>
+    <w:p/>
+    <w:p/>
+    <w:p/>
+    <w:p/>
+    <w:p>
+      <w:r>
+        <w:t>Lights if ll targets</w:t>
+      </w:r>
+    </w:p>
     <w:p>
       <w:r>
         <w:t>Auto shoot routine</w:t>
@@ -198,13 +210,8 @@
         </w:numPr>
       </w:pPr>
       <w:r>
-        <w:t xml:space="preserve">Chassis rotation is crazy, combat w/ custom ramped inputs for precision control and gyro stabilization PID to prevent </w:t>
-      </w:r>
-      <w:proofErr w:type="gramStart"/>
-      <w:r>
-        <w:t>over turning</w:t>
-      </w:r>
-      <w:proofErr w:type="gramEnd"/>
+        <w:t>Chassis rotation is crazy, combat w/ custom ramped inputs for precision control and gyro stabilization PID to prevent over turning</w:t>
+      </w:r>
     </w:p>
     <w:p>
       <w:pPr>
@@ -281,16 +288,220 @@
       </w:r>
     </w:p>
     <w:p>
+      <w:pPr>
+        <w:tabs>
+          <w:tab w:val="left" w:pos="2460"/>
+        </w:tabs>
+      </w:pPr>
       <w:r>
         <w:t xml:space="preserve"> Right: -1600</w:t>
       </w:r>
-    </w:p>
-    <w:p/>
-    <w:p/>
-    <w:p/>
-    <w:p/>
-    <w:p/>
-    <w:p/>
+      <w:r>
+        <w:tab/>
+      </w:r>
+    </w:p>
+    <w:p>
+      <w:pPr>
+        <w:tabs>
+          <w:tab w:val="left" w:pos="2460"/>
+        </w:tabs>
+      </w:pPr>
+    </w:p>
+    <w:p>
+      <w:pPr>
+        <w:tabs>
+          <w:tab w:val="left" w:pos="2460"/>
+        </w:tabs>
+      </w:pPr>
+    </w:p>
+    <w:p>
+      <w:pPr>
+        <w:tabs>
+          <w:tab w:val="left" w:pos="2460"/>
+        </w:tabs>
+      </w:pPr>
+      <w:r>
+        <w:t>A:</w:t>
+      </w:r>
+    </w:p>
+    <w:p>
+      <w:pPr>
+        <w:tabs>
+          <w:tab w:val="left" w:pos="2460"/>
+        </w:tabs>
+      </w:pPr>
+      <w:r>
+        <w:t>B:</w:t>
+      </w:r>
+    </w:p>
+    <w:p>
+      <w:pPr>
+        <w:tabs>
+          <w:tab w:val="left" w:pos="2460"/>
+        </w:tabs>
+      </w:pPr>
+      <w:r>
+        <w:t>X:</w:t>
+      </w:r>
+    </w:p>
+    <w:p>
+      <w:pPr>
+        <w:tabs>
+          <w:tab w:val="left" w:pos="2460"/>
+        </w:tabs>
+      </w:pPr>
+      <w:r>
+        <w:t>Y:</w:t>
+      </w:r>
+    </w:p>
+    <w:p>
+      <w:pPr>
+        <w:tabs>
+          <w:tab w:val="left" w:pos="2460"/>
+        </w:tabs>
+      </w:pPr>
+      <w:r>
+        <w:t>UP:</w:t>
+      </w:r>
+    </w:p>
+    <w:p>
+      <w:pPr>
+        <w:tabs>
+          <w:tab w:val="left" w:pos="2460"/>
+        </w:tabs>
+      </w:pPr>
+      <w:r>
+        <w:t>DOWN:</w:t>
+      </w:r>
+    </w:p>
+    <w:p>
+      <w:pPr>
+        <w:tabs>
+          <w:tab w:val="left" w:pos="2460"/>
+        </w:tabs>
+      </w:pPr>
+      <w:r>
+        <w:t>LEFT:</w:t>
+      </w:r>
+    </w:p>
+    <w:p>
+      <w:pPr>
+        <w:tabs>
+          <w:tab w:val="left" w:pos="2460"/>
+        </w:tabs>
+      </w:pPr>
+      <w:r>
+        <w:t>RIGHT:</w:t>
+      </w:r>
+    </w:p>
+    <w:p>
+      <w:pPr>
+        <w:tabs>
+          <w:tab w:val="left" w:pos="2460"/>
+        </w:tabs>
+      </w:pPr>
+      <w:r>
+        <w:t>START:</w:t>
+      </w:r>
+    </w:p>
+    <w:p>
+      <w:pPr>
+        <w:tabs>
+          <w:tab w:val="left" w:pos="2460"/>
+        </w:tabs>
+      </w:pPr>
+      <w:r>
+        <w:t>SELECT:</w:t>
+      </w:r>
+    </w:p>
+    <w:p>
+      <w:pPr>
+        <w:tabs>
+          <w:tab w:val="left" w:pos="2460"/>
+        </w:tabs>
+      </w:pPr>
+      <w:r>
+        <w:t>RIGHT_BUMPER:</w:t>
+      </w:r>
+    </w:p>
+    <w:p>
+      <w:pPr>
+        <w:tabs>
+          <w:tab w:val="left" w:pos="2460"/>
+        </w:tabs>
+      </w:pPr>
+      <w:r>
+        <w:t>RIGHT_TRIGGER:</w:t>
+      </w:r>
+    </w:p>
+    <w:p>
+      <w:pPr>
+        <w:tabs>
+          <w:tab w:val="left" w:pos="2460"/>
+        </w:tabs>
+      </w:pPr>
+      <w:r>
+        <w:t>LEFT_BUMPER:</w:t>
+      </w:r>
+    </w:p>
+    <w:p>
+      <w:pPr>
+        <w:tabs>
+          <w:tab w:val="left" w:pos="2460"/>
+        </w:tabs>
+      </w:pPr>
+      <w:r>
+        <w:t>LEFT_TRIGGER:</w:t>
+      </w:r>
+    </w:p>
+    <w:p>
+      <w:pPr>
+        <w:tabs>
+          <w:tab w:val="left" w:pos="2460"/>
+        </w:tabs>
+      </w:pPr>
+      <w:r>
+        <w:t>RIGHT_X:</w:t>
+      </w:r>
+    </w:p>
+    <w:p>
+      <w:pPr>
+        <w:tabs>
+          <w:tab w:val="left" w:pos="2460"/>
+        </w:tabs>
+      </w:pPr>
+      <w:r>
+        <w:t>RIGHT_Y:</w:t>
+      </w:r>
+    </w:p>
+    <w:p>
+      <w:pPr>
+        <w:tabs>
+          <w:tab w:val="left" w:pos="2460"/>
+        </w:tabs>
+      </w:pPr>
+      <w:r>
+        <w:t>LEFT_X:</w:t>
+      </w:r>
+    </w:p>
+    <w:p>
+      <w:pPr>
+        <w:tabs>
+          <w:tab w:val="left" w:pos="2460"/>
+        </w:tabs>
+      </w:pPr>
+      <w:r>
+        <w:t>LEFT_Y:</w:t>
+      </w:r>
+    </w:p>
+    <w:p/>
+    <w:p/>
+    <w:p>
+      <w:r>
+        <w:lastRenderedPageBreak/>
+        <w:t>Forwards, backwards, rotate, intake toggle, shift, shoot, intake spin,</w:t>
+      </w:r>
+    </w:p>
     <w:p/>
     <w:p/>
     <w:p/>
@@ -321,6 +532,7 @@
         <w:rPr>
           <w:noProof/>
         </w:rPr>
+        <w:lastRenderedPageBreak/>
         <w:drawing>
           <wp:anchor distT="0" distB="0" distL="114300" distR="114300" simplePos="0" relativeHeight="251662336" behindDoc="1" locked="0" layoutInCell="1" allowOverlap="1" wp14:anchorId="77437D25" wp14:editId="17F891DB">
             <wp:simplePos x="0" y="0"/>

</xml_diff>

<commit_message>
Began writing auto shoot routine
</commit_message>
<xml_diff>
--- a/Robotics Whiteboard.docx
+++ b/Robotics Whiteboard.docx
@@ -144,7 +144,15 @@
     <w:p/>
     <w:p>
       <w:r>
-        <w:t>Lights if ll targets</w:t>
+        <w:t xml:space="preserve">Lights if </w:t>
+      </w:r>
+      <w:proofErr w:type="spellStart"/>
+      <w:r>
+        <w:t>ll</w:t>
+      </w:r>
+      <w:proofErr w:type="spellEnd"/>
+      <w:r>
+        <w:t xml:space="preserve"> targets</w:t>
       </w:r>
     </w:p>
     <w:p>
@@ -210,8 +218,13 @@
         </w:numPr>
       </w:pPr>
       <w:r>
-        <w:t>Chassis rotation is crazy, combat w/ custom ramped inputs for precision control and gyro stabilization PID to prevent over turning</w:t>
-      </w:r>
+        <w:t xml:space="preserve">Chassis rotation is crazy, combat w/ custom ramped inputs for precision control and gyro stabilization PID to prevent </w:t>
+      </w:r>
+      <w:proofErr w:type="gramStart"/>
+      <w:r>
+        <w:t>over turning</w:t>
+      </w:r>
+      <w:proofErr w:type="gramEnd"/>
     </w:p>
     <w:p>
       <w:pPr>
@@ -506,7 +519,16 @@
     <w:p/>
     <w:p/>
     <w:p/>
-    <w:p/>
+    <w:p>
+      <w:hyperlink r:id="rId9" w:history="1">
+        <w:r>
+          <w:rPr>
+            <w:rStyle w:val="Hyperlink"/>
+          </w:rPr>
+          <w:t>https://lh3.googleusercontent.com/WMVzLxqqwunfCpaLrTPrG1IUzSI-t_hg0-4pVbZZqAEuz1oiupdLYUwAAz7STjdOIc-xjn6TEo-lg0AF11CPsfsEOvqtq4weagS5xDrv1rPdt18A8vCqTocCrDw30JsF3_xr8ZO5wQ</w:t>
+        </w:r>
+      </w:hyperlink>
+    </w:p>
     <w:p/>
     <w:p/>
     <w:p/>
@@ -532,7 +554,6 @@
         <w:rPr>
           <w:noProof/>
         </w:rPr>
-        <w:lastRenderedPageBreak/>
         <w:drawing>
           <wp:anchor distT="0" distB="0" distL="114300" distR="114300" simplePos="0" relativeHeight="251662336" behindDoc="1" locked="0" layoutInCell="1" allowOverlap="1" wp14:anchorId="77437D25" wp14:editId="17F891DB">
             <wp:simplePos x="0" y="0"/>
@@ -557,7 +578,7 @@
                     <pic:cNvPicPr/>
                   </pic:nvPicPr>
                   <pic:blipFill rotWithShape="1">
-                    <a:blip r:embed="rId9">
+                    <a:blip r:embed="rId10">
                       <a:extLst>
                         <a:ext uri="{28A0092B-C50C-407E-A947-70E740481C1C}">
                           <a14:useLocalDpi xmlns:a14="http://schemas.microsoft.com/office/drawing/2010/main" val="0"/>
@@ -599,7 +620,7 @@
     </w:p>
     <w:p/>
     <w:sectPr>
-      <w:headerReference w:type="default" r:id="rId10"/>
+      <w:headerReference w:type="default" r:id="rId11"/>
       <w:pgSz w:w="15840" w:h="12240" w:orient="landscape"/>
       <w:pgMar w:top="1440" w:right="1440" w:bottom="1440" w:left="1440" w:header="720" w:footer="720" w:gutter="0"/>
       <w:cols w:space="720"/>
@@ -1274,6 +1295,29 @@
       <w:contextualSpacing/>
     </w:pPr>
   </w:style>
+  <w:style w:type="character" w:styleId="Hyperlink">
+    <w:name w:val="Hyperlink"/>
+    <w:basedOn w:val="DefaultParagraphFont"/>
+    <w:uiPriority w:val="99"/>
+    <w:unhideWhenUsed/>
+    <w:rsid w:val="003425E2"/>
+    <w:rPr>
+      <w:color w:val="0563C1" w:themeColor="hyperlink"/>
+      <w:u w:val="single"/>
+    </w:rPr>
+  </w:style>
+  <w:style w:type="character" w:styleId="UnresolvedMention">
+    <w:name w:val="Unresolved Mention"/>
+    <w:basedOn w:val="DefaultParagraphFont"/>
+    <w:uiPriority w:val="99"/>
+    <w:semiHidden/>
+    <w:unhideWhenUsed/>
+    <w:rsid w:val="003425E2"/>
+    <w:rPr>
+      <w:color w:val="605E5C"/>
+      <w:shd w:val="clear" w:color="auto" w:fill="E1DFDD"/>
+    </w:rPr>
+  </w:style>
 </w:styles>
 </file>
 

</xml_diff>